<commit_message>
Added some new exercises around numbers
</commit_message>
<xml_diff>
--- a/Documents/CodingTechniques.docx
+++ b/Documents/CodingTechniques.docx
@@ -34,8 +34,13 @@
         <w:jc w:val="both"/>
       </w:pPr>
       <w:r>
-        <w:t>Use Math.Log</w:t>
-      </w:r>
+        <w:t xml:space="preserve">Use </w:t>
+      </w:r>
+      <w:proofErr w:type="spellStart"/>
+      <w:r>
+        <w:t>Math.Log</w:t>
+      </w:r>
+      <w:proofErr w:type="spellEnd"/>
       <w:r>
         <w:t xml:space="preserve"> </w:t>
       </w:r>
@@ -118,7 +123,7 @@
           <w:sz w:val="20"/>
           <w:szCs w:val="20"/>
         </w:rPr>
-        <w:t>)</w:t>
+        <w:t>) Math.</w:t>
       </w:r>
       <w:r>
         <w:rPr>
@@ -127,7 +132,7 @@
           <w:sz w:val="20"/>
           <w:szCs w:val="20"/>
         </w:rPr>
-        <w:t xml:space="preserve"> </w:t>
+        <w:t>L</w:t>
       </w:r>
       <w:r>
         <w:rPr>
@@ -136,7 +141,65 @@
           <w:sz w:val="20"/>
           <w:szCs w:val="20"/>
         </w:rPr>
-        <w:t xml:space="preserve">Math.log(nums[i]) + </w:t>
+        <w:t>og</w:t>
+      </w:r>
+      <w:r>
+        <w:rPr>
+          <w:rFonts w:ascii="Consolas" w:eastAsia="Times New Roman" w:hAnsi="Consolas" w:cs="Courier New"/>
+          <w:color w:val="263238"/>
+          <w:sz w:val="20"/>
+          <w:szCs w:val="20"/>
+        </w:rPr>
+        <w:t>10</w:t>
+      </w:r>
+      <w:r>
+        <w:rPr>
+          <w:rFonts w:ascii="Consolas" w:eastAsia="Times New Roman" w:hAnsi="Consolas" w:cs="Courier New"/>
+          <w:color w:val="263238"/>
+          <w:sz w:val="20"/>
+          <w:szCs w:val="20"/>
+        </w:rPr>
+        <w:t>(</w:t>
+      </w:r>
+      <w:proofErr w:type="spellStart"/>
+      <w:r>
+        <w:rPr>
+          <w:rFonts w:ascii="Consolas" w:eastAsia="Times New Roman" w:hAnsi="Consolas" w:cs="Courier New"/>
+          <w:color w:val="263238"/>
+          <w:sz w:val="20"/>
+          <w:szCs w:val="20"/>
+        </w:rPr>
+        <w:t>nums</w:t>
+      </w:r>
+      <w:proofErr w:type="spellEnd"/>
+      <w:r>
+        <w:rPr>
+          <w:rFonts w:ascii="Consolas" w:eastAsia="Times New Roman" w:hAnsi="Consolas" w:cs="Courier New"/>
+          <w:color w:val="263238"/>
+          <w:sz w:val="20"/>
+          <w:szCs w:val="20"/>
+        </w:rPr>
+        <w:t>[</w:t>
+      </w:r>
+      <w:proofErr w:type="spellStart"/>
+      <w:r>
+        <w:rPr>
+          <w:rFonts w:ascii="Consolas" w:eastAsia="Times New Roman" w:hAnsi="Consolas" w:cs="Courier New"/>
+          <w:color w:val="263238"/>
+          <w:sz w:val="20"/>
+          <w:szCs w:val="20"/>
+        </w:rPr>
+        <w:t>i</w:t>
+      </w:r>
+      <w:proofErr w:type="spellEnd"/>
+      <w:r>
+        <w:rPr>
+          <w:rFonts w:ascii="Consolas" w:eastAsia="Times New Roman" w:hAnsi="Consolas" w:cs="Courier New"/>
+          <w:color w:val="263238"/>
+          <w:sz w:val="20"/>
+          <w:szCs w:val="20"/>
+        </w:rPr>
+        <w:t xml:space="preserve">]) + </w:t>
       </w:r>
       <w:r>
         <w:rPr>
@@ -194,13 +257,22 @@
           <w:rFonts w:eastAsia="Times New Roman" w:cstheme="minorHAnsi"/>
           <w:color w:val="000000" w:themeColor="text1"/>
         </w:rPr>
-        <w:t>Create variable with value 10 (decimal) and mod the number with the value</w:t>
-      </w:r>
+        <w:t>Create variable with value 10 (decimal) and mod th</w:t>
+      </w:r>
+      <w:bookmarkStart w:id="0" w:name="_GoBack"/>
+      <w:bookmarkEnd w:id="0"/>
       <w:r>
         <w:rPr>
           <w:rFonts w:eastAsia="Times New Roman" w:cstheme="minorHAnsi"/>
           <w:color w:val="000000" w:themeColor="text1"/>
         </w:rPr>
+        <w:t>e number with the value</w:t>
+      </w:r>
+      <w:r>
+        <w:rPr>
+          <w:rFonts w:eastAsia="Times New Roman" w:cstheme="minorHAnsi"/>
+          <w:color w:val="000000" w:themeColor="text1"/>
+        </w:rPr>
         <w:t>:</w:t>
       </w:r>
     </w:p>
@@ -250,13 +322,23 @@
         </w:rPr>
         <w:t xml:space="preserve"> </w:t>
       </w:r>
-      <w:r>
-        <w:rPr>
-          <w:rStyle w:val="HTMLCode"/>
-          <w:rFonts w:ascii="Consolas" w:eastAsiaTheme="minorHAnsi" w:hAnsi="Consolas"/>
-          <w:color w:val="263238"/>
-        </w:rPr>
-        <w:t xml:space="preserve">NumberOfDigits </w:t>
+      <w:proofErr w:type="spellStart"/>
+      <w:r>
+        <w:rPr>
+          <w:rStyle w:val="HTMLCode"/>
+          <w:rFonts w:ascii="Consolas" w:eastAsiaTheme="minorHAnsi" w:hAnsi="Consolas"/>
+          <w:color w:val="263238"/>
+        </w:rPr>
+        <w:t>NumberOfDigits</w:t>
+      </w:r>
+      <w:proofErr w:type="spellEnd"/>
+      <w:r>
+        <w:rPr>
+          <w:rStyle w:val="HTMLCode"/>
+          <w:rFonts w:ascii="Consolas" w:eastAsiaTheme="minorHAnsi" w:hAnsi="Consolas"/>
+          <w:color w:val="263238"/>
+        </w:rPr>
+        <w:t xml:space="preserve"> </w:t>
       </w:r>
       <w:r>
         <w:rPr>
@@ -282,7 +364,25 @@
           <w:rFonts w:ascii="Consolas" w:eastAsiaTheme="minorHAnsi" w:hAnsi="Consolas"/>
           <w:color w:val="263238"/>
         </w:rPr>
-        <w:t xml:space="preserve"> val)</w:t>
+        <w:t xml:space="preserve"> </w:t>
+      </w:r>
+      <w:proofErr w:type="spellStart"/>
+      <w:r>
+        <w:rPr>
+          <w:rStyle w:val="HTMLCode"/>
+          <w:rFonts w:ascii="Consolas" w:eastAsiaTheme="minorHAnsi" w:hAnsi="Consolas"/>
+          <w:color w:val="263238"/>
+        </w:rPr>
+        <w:t>val</w:t>
+      </w:r>
+      <w:proofErr w:type="spellEnd"/>
+      <w:r>
+        <w:rPr>
+          <w:rStyle w:val="HTMLCode"/>
+          <w:rFonts w:ascii="Consolas" w:eastAsiaTheme="minorHAnsi" w:hAnsi="Consolas"/>
+          <w:color w:val="263238"/>
+        </w:rPr>
+        <w:t>)</w:t>
       </w:r>
     </w:p>
     <w:p>
@@ -417,8 +517,18 @@
           <w:rFonts w:ascii="Consolas" w:eastAsiaTheme="minorHAnsi" w:hAnsi="Consolas"/>
           <w:color w:val="263238"/>
         </w:rPr>
-        <w:t xml:space="preserve"> mul</w:t>
-      </w:r>
+        <w:t xml:space="preserve"> </w:t>
+      </w:r>
+      <w:proofErr w:type="spellStart"/>
+      <w:r>
+        <w:rPr>
+          <w:rStyle w:val="HTMLCode"/>
+          <w:rFonts w:ascii="Consolas" w:eastAsiaTheme="minorHAnsi" w:hAnsi="Consolas"/>
+          <w:color w:val="263238"/>
+        </w:rPr>
+        <w:t>mul</w:t>
+      </w:r>
+      <w:proofErr w:type="spellEnd"/>
       <w:r>
         <w:rPr>
           <w:rStyle w:val="HTMLCode"/>
@@ -510,6 +620,7 @@
         </w:rPr>
         <w:t>(</w:t>
       </w:r>
+      <w:proofErr w:type="spellStart"/>
       <w:proofErr w:type="gramEnd"/>
       <w:r>
         <w:rPr>
@@ -519,6 +630,7 @@
         </w:rPr>
         <w:t>val</w:t>
       </w:r>
+      <w:proofErr w:type="spellEnd"/>
       <w:r>
         <w:rPr>
           <w:rStyle w:val="HTMLCode"/>
@@ -543,6 +655,7 @@
         </w:rPr>
         <w:t xml:space="preserve"> </w:t>
       </w:r>
+      <w:proofErr w:type="spellStart"/>
       <w:r>
         <w:rPr>
           <w:rStyle w:val="HTMLCode"/>
@@ -551,6 +664,7 @@
         </w:rPr>
         <w:t>mul</w:t>
       </w:r>
+      <w:proofErr w:type="spellEnd"/>
       <w:r>
         <w:rPr>
           <w:rStyle w:val="HTMLCode"/>
@@ -575,13 +689,23 @@
         </w:rPr>
         <w:t xml:space="preserve"> </w:t>
       </w:r>
-      <w:r>
-        <w:rPr>
-          <w:rStyle w:val="HTMLCode"/>
-          <w:rFonts w:ascii="Consolas" w:eastAsiaTheme="minorHAnsi" w:hAnsi="Consolas"/>
-          <w:color w:val="263238"/>
-        </w:rPr>
-        <w:t>val)</w:t>
+      <w:proofErr w:type="spellStart"/>
+      <w:r>
+        <w:rPr>
+          <w:rStyle w:val="HTMLCode"/>
+          <w:rFonts w:ascii="Consolas" w:eastAsiaTheme="minorHAnsi" w:hAnsi="Consolas"/>
+          <w:color w:val="263238"/>
+        </w:rPr>
+        <w:t>val</w:t>
+      </w:r>
+      <w:proofErr w:type="spellEnd"/>
+      <w:r>
+        <w:rPr>
+          <w:rStyle w:val="HTMLCode"/>
+          <w:rFonts w:ascii="Consolas" w:eastAsiaTheme="minorHAnsi" w:hAnsi="Consolas"/>
+          <w:color w:val="263238"/>
+        </w:rPr>
+        <w:t>)</w:t>
       </w:r>
     </w:p>
     <w:p>
@@ -638,8 +762,18 @@
           <w:rFonts w:ascii="Consolas" w:eastAsiaTheme="minorHAnsi" w:hAnsi="Consolas"/>
           <w:color w:val="263238"/>
         </w:rPr>
-        <w:t xml:space="preserve">            mul</w:t>
-      </w:r>
+        <w:t xml:space="preserve">            </w:t>
+      </w:r>
+      <w:proofErr w:type="spellStart"/>
+      <w:r>
+        <w:rPr>
+          <w:rStyle w:val="HTMLCode"/>
+          <w:rFonts w:ascii="Consolas" w:eastAsiaTheme="minorHAnsi" w:hAnsi="Consolas"/>
+          <w:color w:val="263238"/>
+        </w:rPr>
+        <w:t>mul</w:t>
+      </w:r>
+      <w:proofErr w:type="spellEnd"/>
       <w:r>
         <w:rPr>
           <w:rStyle w:val="HTMLCode"/>
@@ -664,6 +798,7 @@
         </w:rPr>
         <w:t xml:space="preserve"> </w:t>
       </w:r>
+      <w:proofErr w:type="spellStart"/>
       <w:r>
         <w:rPr>
           <w:rStyle w:val="HTMLCode"/>
@@ -672,6 +807,7 @@
         </w:rPr>
         <w:t>mul</w:t>
       </w:r>
+      <w:proofErr w:type="spellEnd"/>
       <w:r>
         <w:rPr>
           <w:rStyle w:val="HTMLCode"/>
@@ -760,27 +896,7 @@
           <w:sz w:val="20"/>
           <w:szCs w:val="20"/>
         </w:rPr>
-        <w:t>r</w:t>
-      </w:r>
-      <w:r>
-        <w:rPr>
-          <w:rStyle w:val="hljs-keyword"/>
-          <w:rFonts w:ascii="Consolas" w:hAnsi="Consolas"/>
-          <w:color w:val="AA0D91"/>
-          <w:sz w:val="20"/>
-          <w:szCs w:val="20"/>
-        </w:rPr>
-        <w:t>e</w:t>
-      </w:r>
-      <w:r>
-        <w:rPr>
-          <w:rStyle w:val="hljs-keyword"/>
-          <w:rFonts w:ascii="Consolas" w:hAnsi="Consolas"/>
-          <w:color w:val="AA0D91"/>
-          <w:sz w:val="20"/>
-          <w:szCs w:val="20"/>
-        </w:rPr>
-        <w:t>turn</w:t>
+        <w:t>return</w:t>
       </w:r>
       <w:r>
         <w:rPr>
@@ -816,15 +932,750 @@
     </w:p>
     <w:p>
       <w:pPr>
-        <w:pStyle w:val="NoSpacing"/>
-        <w:ind w:left="720"/>
-        <w:rPr>
-          <w:rFonts w:ascii="Consolas" w:hAnsi="Consolas" w:cs="Courier New"/>
-          <w:color w:val="000000" w:themeColor="text1"/>
-          <w:sz w:val="20"/>
-          <w:szCs w:val="20"/>
-        </w:rPr>
-      </w:pPr>
+        <w:pStyle w:val="Heading2"/>
+      </w:pPr>
+      <w:r>
+        <w:t>Reverse an Integer number?</w:t>
+      </w:r>
+    </w:p>
+    <w:p/>
+    <w:p>
+      <w:pPr>
+        <w:autoSpaceDE w:val="0"/>
+        <w:autoSpaceDN w:val="0"/>
+        <w:adjustRightInd w:val="0"/>
+        <w:spacing w:after="0" w:line="240" w:lineRule="auto"/>
+        <w:rPr>
+          <w:rFonts w:ascii="Consolas" w:hAnsi="Consolas" w:cs="Consolas"/>
+          <w:color w:val="000000"/>
+          <w:sz w:val="19"/>
+          <w:szCs w:val="19"/>
+        </w:rPr>
+      </w:pPr>
+      <w:r>
+        <w:rPr>
+          <w:rFonts w:ascii="Consolas" w:hAnsi="Consolas" w:cs="Consolas"/>
+          <w:color w:val="0000FF"/>
+          <w:sz w:val="19"/>
+          <w:szCs w:val="19"/>
+        </w:rPr>
+        <w:t>public</w:t>
+      </w:r>
+      <w:r>
+        <w:rPr>
+          <w:rFonts w:ascii="Consolas" w:hAnsi="Consolas" w:cs="Consolas"/>
+          <w:color w:val="000000"/>
+          <w:sz w:val="19"/>
+          <w:szCs w:val="19"/>
+        </w:rPr>
+        <w:t xml:space="preserve"> </w:t>
+      </w:r>
+      <w:r>
+        <w:rPr>
+          <w:rFonts w:ascii="Consolas" w:hAnsi="Consolas" w:cs="Consolas"/>
+          <w:color w:val="0000FF"/>
+          <w:sz w:val="19"/>
+          <w:szCs w:val="19"/>
+        </w:rPr>
+        <w:t>static</w:t>
+      </w:r>
+      <w:r>
+        <w:rPr>
+          <w:rFonts w:ascii="Consolas" w:hAnsi="Consolas" w:cs="Consolas"/>
+          <w:color w:val="000000"/>
+          <w:sz w:val="19"/>
+          <w:szCs w:val="19"/>
+        </w:rPr>
+        <w:t xml:space="preserve"> </w:t>
+      </w:r>
+      <w:r>
+        <w:rPr>
+          <w:rFonts w:ascii="Consolas" w:hAnsi="Consolas" w:cs="Consolas"/>
+          <w:color w:val="0000FF"/>
+          <w:sz w:val="19"/>
+          <w:szCs w:val="19"/>
+        </w:rPr>
+        <w:t>int</w:t>
+      </w:r>
+      <w:r>
+        <w:rPr>
+          <w:rFonts w:ascii="Consolas" w:hAnsi="Consolas" w:cs="Consolas"/>
+          <w:color w:val="000000"/>
+          <w:sz w:val="19"/>
+          <w:szCs w:val="19"/>
+        </w:rPr>
+        <w:t xml:space="preserve"> </w:t>
+      </w:r>
+      <w:proofErr w:type="gramStart"/>
+      <w:r>
+        <w:rPr>
+          <w:rFonts w:ascii="Consolas" w:hAnsi="Consolas" w:cs="Consolas"/>
+          <w:color w:val="000000"/>
+          <w:sz w:val="19"/>
+          <w:szCs w:val="19"/>
+        </w:rPr>
+        <w:t>Reverse(</w:t>
+      </w:r>
+      <w:proofErr w:type="gramEnd"/>
+      <w:r>
+        <w:rPr>
+          <w:rFonts w:ascii="Consolas" w:hAnsi="Consolas" w:cs="Consolas"/>
+          <w:color w:val="0000FF"/>
+          <w:sz w:val="19"/>
+          <w:szCs w:val="19"/>
+        </w:rPr>
+        <w:t>int</w:t>
+      </w:r>
+      <w:r>
+        <w:rPr>
+          <w:rFonts w:ascii="Consolas" w:hAnsi="Consolas" w:cs="Consolas"/>
+          <w:color w:val="000000"/>
+          <w:sz w:val="19"/>
+          <w:szCs w:val="19"/>
+        </w:rPr>
+        <w:t xml:space="preserve"> </w:t>
+      </w:r>
+      <w:r>
+        <w:rPr>
+          <w:rFonts w:ascii="Consolas" w:hAnsi="Consolas" w:cs="Consolas"/>
+          <w:color w:val="000000"/>
+          <w:sz w:val="19"/>
+          <w:szCs w:val="19"/>
+          <w:highlight w:val="yellow"/>
+        </w:rPr>
+        <w:t>x</w:t>
+      </w:r>
+      <w:r>
+        <w:rPr>
+          <w:rFonts w:ascii="Consolas" w:hAnsi="Consolas" w:cs="Consolas"/>
+          <w:color w:val="000000"/>
+          <w:sz w:val="19"/>
+          <w:szCs w:val="19"/>
+        </w:rPr>
+        <w:t>)</w:t>
+      </w:r>
+    </w:p>
+    <w:p>
+      <w:pPr>
+        <w:autoSpaceDE w:val="0"/>
+        <w:autoSpaceDN w:val="0"/>
+        <w:adjustRightInd w:val="0"/>
+        <w:spacing w:after="0" w:line="240" w:lineRule="auto"/>
+        <w:rPr>
+          <w:rFonts w:ascii="Consolas" w:hAnsi="Consolas" w:cs="Consolas"/>
+          <w:color w:val="000000"/>
+          <w:sz w:val="19"/>
+          <w:szCs w:val="19"/>
+        </w:rPr>
+      </w:pPr>
+      <w:r>
+        <w:rPr>
+          <w:rFonts w:ascii="Consolas" w:hAnsi="Consolas" w:cs="Consolas"/>
+          <w:color w:val="000000"/>
+          <w:sz w:val="19"/>
+          <w:szCs w:val="19"/>
+        </w:rPr>
+        <w:t>{</w:t>
+      </w:r>
+    </w:p>
+    <w:p>
+      <w:pPr>
+        <w:autoSpaceDE w:val="0"/>
+        <w:autoSpaceDN w:val="0"/>
+        <w:adjustRightInd w:val="0"/>
+        <w:spacing w:after="0" w:line="240" w:lineRule="auto"/>
+        <w:rPr>
+          <w:rFonts w:ascii="Consolas" w:hAnsi="Consolas" w:cs="Consolas"/>
+          <w:color w:val="000000"/>
+          <w:sz w:val="19"/>
+          <w:szCs w:val="19"/>
+        </w:rPr>
+      </w:pPr>
+      <w:r>
+        <w:rPr>
+          <w:rFonts w:ascii="Consolas" w:hAnsi="Consolas" w:cs="Consolas"/>
+          <w:color w:val="000000"/>
+          <w:sz w:val="19"/>
+          <w:szCs w:val="19"/>
+        </w:rPr>
+        <w:t xml:space="preserve">    </w:t>
+      </w:r>
+      <w:r>
+        <w:rPr>
+          <w:rFonts w:ascii="Consolas" w:hAnsi="Consolas" w:cs="Consolas"/>
+          <w:color w:val="0000FF"/>
+          <w:sz w:val="19"/>
+          <w:szCs w:val="19"/>
+          <w:highlight w:val="green"/>
+        </w:rPr>
+        <w:t>int</w:t>
+      </w:r>
+      <w:r>
+        <w:rPr>
+          <w:rFonts w:ascii="Consolas" w:hAnsi="Consolas" w:cs="Consolas"/>
+          <w:color w:val="000000"/>
+          <w:sz w:val="19"/>
+          <w:szCs w:val="19"/>
+          <w:highlight w:val="green"/>
+        </w:rPr>
+        <w:t xml:space="preserve"> </w:t>
+      </w:r>
+      <w:proofErr w:type="spellStart"/>
+      <w:r>
+        <w:rPr>
+          <w:rFonts w:ascii="Consolas" w:hAnsi="Consolas" w:cs="Consolas"/>
+          <w:color w:val="000000"/>
+          <w:sz w:val="19"/>
+          <w:szCs w:val="19"/>
+          <w:highlight w:val="green"/>
+        </w:rPr>
+        <w:t>RevNum</w:t>
+      </w:r>
+      <w:proofErr w:type="spellEnd"/>
+      <w:r>
+        <w:rPr>
+          <w:rFonts w:ascii="Consolas" w:hAnsi="Consolas" w:cs="Consolas"/>
+          <w:color w:val="000000"/>
+          <w:sz w:val="19"/>
+          <w:szCs w:val="19"/>
+          <w:highlight w:val="green"/>
+        </w:rPr>
+        <w:t xml:space="preserve"> = 0;</w:t>
+      </w:r>
+    </w:p>
+    <w:p>
+      <w:pPr>
+        <w:autoSpaceDE w:val="0"/>
+        <w:autoSpaceDN w:val="0"/>
+        <w:adjustRightInd w:val="0"/>
+        <w:spacing w:after="0" w:line="240" w:lineRule="auto"/>
+        <w:rPr>
+          <w:rFonts w:ascii="Consolas" w:hAnsi="Consolas" w:cs="Consolas"/>
+          <w:color w:val="000000"/>
+          <w:sz w:val="19"/>
+          <w:szCs w:val="19"/>
+        </w:rPr>
+      </w:pPr>
+      <w:r>
+        <w:rPr>
+          <w:rFonts w:ascii="Consolas" w:hAnsi="Consolas" w:cs="Consolas"/>
+          <w:color w:val="000000"/>
+          <w:sz w:val="19"/>
+          <w:szCs w:val="19"/>
+        </w:rPr>
+        <w:t xml:space="preserve">    </w:t>
+      </w:r>
+      <w:r>
+        <w:rPr>
+          <w:rFonts w:ascii="Consolas" w:hAnsi="Consolas" w:cs="Consolas"/>
+          <w:color w:val="0000FF"/>
+          <w:sz w:val="19"/>
+          <w:szCs w:val="19"/>
+        </w:rPr>
+        <w:t>bool</w:t>
+      </w:r>
+      <w:r>
+        <w:rPr>
+          <w:rFonts w:ascii="Consolas" w:hAnsi="Consolas" w:cs="Consolas"/>
+          <w:color w:val="000000"/>
+          <w:sz w:val="19"/>
+          <w:szCs w:val="19"/>
+        </w:rPr>
+        <w:t xml:space="preserve"> </w:t>
+      </w:r>
+      <w:proofErr w:type="spellStart"/>
+      <w:r>
+        <w:rPr>
+          <w:rFonts w:ascii="Consolas" w:hAnsi="Consolas" w:cs="Consolas"/>
+          <w:color w:val="000000"/>
+          <w:sz w:val="19"/>
+          <w:szCs w:val="19"/>
+        </w:rPr>
+        <w:t>PosInt</w:t>
+      </w:r>
+      <w:proofErr w:type="spellEnd"/>
+      <w:r>
+        <w:rPr>
+          <w:rFonts w:ascii="Consolas" w:hAnsi="Consolas" w:cs="Consolas"/>
+          <w:color w:val="000000"/>
+          <w:sz w:val="19"/>
+          <w:szCs w:val="19"/>
+        </w:rPr>
+        <w:t xml:space="preserve"> = x &gt;= </w:t>
+      </w:r>
+      <w:proofErr w:type="gramStart"/>
+      <w:r>
+        <w:rPr>
+          <w:rFonts w:ascii="Consolas" w:hAnsi="Consolas" w:cs="Consolas"/>
+          <w:color w:val="000000"/>
+          <w:sz w:val="19"/>
+          <w:szCs w:val="19"/>
+        </w:rPr>
+        <w:t>0 ?</w:t>
+      </w:r>
+      <w:proofErr w:type="gramEnd"/>
+      <w:r>
+        <w:rPr>
+          <w:rFonts w:ascii="Consolas" w:hAnsi="Consolas" w:cs="Consolas"/>
+          <w:color w:val="000000"/>
+          <w:sz w:val="19"/>
+          <w:szCs w:val="19"/>
+        </w:rPr>
+        <w:t xml:space="preserve"> </w:t>
+      </w:r>
+      <w:r>
+        <w:rPr>
+          <w:rFonts w:ascii="Consolas" w:hAnsi="Consolas" w:cs="Consolas"/>
+          <w:color w:val="0000FF"/>
+          <w:sz w:val="19"/>
+          <w:szCs w:val="19"/>
+        </w:rPr>
+        <w:t>true</w:t>
+      </w:r>
+      <w:r>
+        <w:rPr>
+          <w:rFonts w:ascii="Consolas" w:hAnsi="Consolas" w:cs="Consolas"/>
+          <w:color w:val="000000"/>
+          <w:sz w:val="19"/>
+          <w:szCs w:val="19"/>
+        </w:rPr>
+        <w:t xml:space="preserve"> : </w:t>
+      </w:r>
+      <w:r>
+        <w:rPr>
+          <w:rFonts w:ascii="Consolas" w:hAnsi="Consolas" w:cs="Consolas"/>
+          <w:color w:val="0000FF"/>
+          <w:sz w:val="19"/>
+          <w:szCs w:val="19"/>
+        </w:rPr>
+        <w:t>false</w:t>
+      </w:r>
+      <w:r>
+        <w:rPr>
+          <w:rFonts w:ascii="Consolas" w:hAnsi="Consolas" w:cs="Consolas"/>
+          <w:color w:val="000000"/>
+          <w:sz w:val="19"/>
+          <w:szCs w:val="19"/>
+        </w:rPr>
+        <w:t>;</w:t>
+      </w:r>
+    </w:p>
+    <w:p>
+      <w:pPr>
+        <w:autoSpaceDE w:val="0"/>
+        <w:autoSpaceDN w:val="0"/>
+        <w:adjustRightInd w:val="0"/>
+        <w:spacing w:after="0" w:line="240" w:lineRule="auto"/>
+        <w:rPr>
+          <w:rFonts w:ascii="Consolas" w:hAnsi="Consolas" w:cs="Consolas"/>
+          <w:color w:val="000000"/>
+          <w:sz w:val="19"/>
+          <w:szCs w:val="19"/>
+        </w:rPr>
+      </w:pPr>
+      <w:r>
+        <w:rPr>
+          <w:rFonts w:ascii="Consolas" w:hAnsi="Consolas" w:cs="Consolas"/>
+          <w:color w:val="000000"/>
+          <w:sz w:val="19"/>
+          <w:szCs w:val="19"/>
+        </w:rPr>
+        <w:t xml:space="preserve">    x = </w:t>
+      </w:r>
+      <w:proofErr w:type="spellStart"/>
+      <w:r>
+        <w:rPr>
+          <w:rFonts w:ascii="Consolas" w:hAnsi="Consolas" w:cs="Consolas"/>
+          <w:color w:val="000000"/>
+          <w:sz w:val="19"/>
+          <w:szCs w:val="19"/>
+        </w:rPr>
+        <w:t>Math.Abs</w:t>
+      </w:r>
+      <w:proofErr w:type="spellEnd"/>
+      <w:r>
+        <w:rPr>
+          <w:rFonts w:ascii="Consolas" w:hAnsi="Consolas" w:cs="Consolas"/>
+          <w:color w:val="000000"/>
+          <w:sz w:val="19"/>
+          <w:szCs w:val="19"/>
+        </w:rPr>
+        <w:t>(x);</w:t>
+      </w:r>
+    </w:p>
+    <w:p>
+      <w:pPr>
+        <w:autoSpaceDE w:val="0"/>
+        <w:autoSpaceDN w:val="0"/>
+        <w:adjustRightInd w:val="0"/>
+        <w:spacing w:after="0" w:line="240" w:lineRule="auto"/>
+        <w:rPr>
+          <w:rFonts w:ascii="Consolas" w:hAnsi="Consolas" w:cs="Consolas"/>
+          <w:color w:val="000000"/>
+          <w:sz w:val="19"/>
+          <w:szCs w:val="19"/>
+        </w:rPr>
+      </w:pPr>
+    </w:p>
+    <w:p>
+      <w:pPr>
+        <w:autoSpaceDE w:val="0"/>
+        <w:autoSpaceDN w:val="0"/>
+        <w:adjustRightInd w:val="0"/>
+        <w:spacing w:after="0" w:line="240" w:lineRule="auto"/>
+        <w:rPr>
+          <w:rFonts w:ascii="Consolas" w:hAnsi="Consolas" w:cs="Consolas"/>
+          <w:color w:val="000000"/>
+          <w:sz w:val="19"/>
+          <w:szCs w:val="19"/>
+          <w:highlight w:val="green"/>
+        </w:rPr>
+      </w:pPr>
+      <w:r>
+        <w:rPr>
+          <w:rFonts w:ascii="Consolas" w:hAnsi="Consolas" w:cs="Consolas"/>
+          <w:color w:val="000000"/>
+          <w:sz w:val="19"/>
+          <w:szCs w:val="19"/>
+        </w:rPr>
+        <w:t xml:space="preserve">    </w:t>
+      </w:r>
+      <w:r>
+        <w:rPr>
+          <w:rFonts w:ascii="Consolas" w:hAnsi="Consolas" w:cs="Consolas"/>
+          <w:color w:val="0000FF"/>
+          <w:sz w:val="19"/>
+          <w:szCs w:val="19"/>
+          <w:highlight w:val="green"/>
+        </w:rPr>
+        <w:t>while</w:t>
+      </w:r>
+      <w:r>
+        <w:rPr>
+          <w:rFonts w:ascii="Consolas" w:hAnsi="Consolas" w:cs="Consolas"/>
+          <w:color w:val="000000"/>
+          <w:sz w:val="19"/>
+          <w:szCs w:val="19"/>
+          <w:highlight w:val="green"/>
+        </w:rPr>
+        <w:t xml:space="preserve"> (x &gt; 0)</w:t>
+      </w:r>
+    </w:p>
+    <w:p>
+      <w:pPr>
+        <w:autoSpaceDE w:val="0"/>
+        <w:autoSpaceDN w:val="0"/>
+        <w:adjustRightInd w:val="0"/>
+        <w:spacing w:after="0" w:line="240" w:lineRule="auto"/>
+        <w:rPr>
+          <w:rFonts w:ascii="Consolas" w:hAnsi="Consolas" w:cs="Consolas"/>
+          <w:color w:val="000000"/>
+          <w:sz w:val="19"/>
+          <w:szCs w:val="19"/>
+          <w:highlight w:val="green"/>
+        </w:rPr>
+      </w:pPr>
+      <w:r>
+        <w:rPr>
+          <w:rFonts w:ascii="Consolas" w:hAnsi="Consolas" w:cs="Consolas"/>
+          <w:color w:val="000000"/>
+          <w:sz w:val="19"/>
+          <w:szCs w:val="19"/>
+          <w:highlight w:val="green"/>
+        </w:rPr>
+        <w:t xml:space="preserve">    {</w:t>
+      </w:r>
+    </w:p>
+    <w:p>
+      <w:pPr>
+        <w:autoSpaceDE w:val="0"/>
+        <w:autoSpaceDN w:val="0"/>
+        <w:adjustRightInd w:val="0"/>
+        <w:spacing w:after="0" w:line="240" w:lineRule="auto"/>
+        <w:rPr>
+          <w:rFonts w:ascii="Consolas" w:hAnsi="Consolas" w:cs="Consolas"/>
+          <w:color w:val="000000"/>
+          <w:sz w:val="19"/>
+          <w:szCs w:val="19"/>
+          <w:highlight w:val="green"/>
+        </w:rPr>
+      </w:pPr>
+      <w:r>
+        <w:rPr>
+          <w:rFonts w:ascii="Consolas" w:hAnsi="Consolas" w:cs="Consolas"/>
+          <w:color w:val="000000"/>
+          <w:sz w:val="19"/>
+          <w:szCs w:val="19"/>
+          <w:highlight w:val="green"/>
+        </w:rPr>
+        <w:t xml:space="preserve">      </w:t>
+      </w:r>
+      <w:r>
+        <w:rPr>
+          <w:rFonts w:ascii="Consolas" w:hAnsi="Consolas" w:cs="Consolas"/>
+          <w:color w:val="000000"/>
+          <w:sz w:val="19"/>
+          <w:szCs w:val="19"/>
+          <w:highlight w:val="green"/>
+        </w:rPr>
+        <w:t xml:space="preserve">  </w:t>
+      </w:r>
+      <w:proofErr w:type="spellStart"/>
+      <w:r>
+        <w:rPr>
+          <w:rFonts w:ascii="Consolas" w:hAnsi="Consolas" w:cs="Consolas"/>
+          <w:color w:val="000000"/>
+          <w:sz w:val="19"/>
+          <w:szCs w:val="19"/>
+          <w:highlight w:val="green"/>
+        </w:rPr>
+        <w:t>RevNum</w:t>
+      </w:r>
+      <w:proofErr w:type="spellEnd"/>
+      <w:r>
+        <w:rPr>
+          <w:rFonts w:ascii="Consolas" w:hAnsi="Consolas" w:cs="Consolas"/>
+          <w:color w:val="000000"/>
+          <w:sz w:val="19"/>
+          <w:szCs w:val="19"/>
+          <w:highlight w:val="green"/>
+        </w:rPr>
+        <w:t xml:space="preserve"> = (</w:t>
+      </w:r>
+      <w:proofErr w:type="spellStart"/>
+      <w:r>
+        <w:rPr>
+          <w:rFonts w:ascii="Consolas" w:hAnsi="Consolas" w:cs="Consolas"/>
+          <w:color w:val="000000"/>
+          <w:sz w:val="19"/>
+          <w:szCs w:val="19"/>
+          <w:highlight w:val="green"/>
+        </w:rPr>
+        <w:t>RevNum</w:t>
+      </w:r>
+      <w:proofErr w:type="spellEnd"/>
+      <w:r>
+        <w:rPr>
+          <w:rFonts w:ascii="Consolas" w:hAnsi="Consolas" w:cs="Consolas"/>
+          <w:color w:val="000000"/>
+          <w:sz w:val="19"/>
+          <w:szCs w:val="19"/>
+          <w:highlight w:val="green"/>
+        </w:rPr>
+        <w:t xml:space="preserve"> * 10) + (</w:t>
+      </w:r>
+      <w:r>
+        <w:rPr>
+          <w:rFonts w:ascii="Consolas" w:hAnsi="Consolas" w:cs="Consolas"/>
+          <w:color w:val="000000"/>
+          <w:sz w:val="19"/>
+          <w:szCs w:val="19"/>
+          <w:highlight w:val="yellow"/>
+        </w:rPr>
+        <w:t xml:space="preserve">x </w:t>
+      </w:r>
+      <w:r>
+        <w:rPr>
+          <w:rFonts w:ascii="Consolas" w:hAnsi="Consolas" w:cs="Consolas"/>
+          <w:color w:val="000000"/>
+          <w:sz w:val="19"/>
+          <w:szCs w:val="19"/>
+          <w:highlight w:val="green"/>
+        </w:rPr>
+        <w:t>% 10);</w:t>
+      </w:r>
+    </w:p>
+    <w:p>
+      <w:pPr>
+        <w:autoSpaceDE w:val="0"/>
+        <w:autoSpaceDN w:val="0"/>
+        <w:adjustRightInd w:val="0"/>
+        <w:spacing w:after="0" w:line="240" w:lineRule="auto"/>
+        <w:rPr>
+          <w:rFonts w:ascii="Consolas" w:hAnsi="Consolas" w:cs="Consolas"/>
+          <w:color w:val="000000"/>
+          <w:sz w:val="19"/>
+          <w:szCs w:val="19"/>
+          <w:highlight w:val="green"/>
+        </w:rPr>
+      </w:pPr>
+      <w:r>
+        <w:rPr>
+          <w:rFonts w:ascii="Consolas" w:hAnsi="Consolas" w:cs="Consolas"/>
+          <w:color w:val="000000"/>
+          <w:sz w:val="19"/>
+          <w:szCs w:val="19"/>
+          <w:highlight w:val="green"/>
+        </w:rPr>
+        <w:t xml:space="preserve">        x = x / 10;</w:t>
+      </w:r>
+    </w:p>
+    <w:p>
+      <w:pPr>
+        <w:autoSpaceDE w:val="0"/>
+        <w:autoSpaceDN w:val="0"/>
+        <w:adjustRightInd w:val="0"/>
+        <w:spacing w:after="0" w:line="240" w:lineRule="auto"/>
+        <w:rPr>
+          <w:rFonts w:ascii="Consolas" w:hAnsi="Consolas" w:cs="Consolas"/>
+          <w:color w:val="000000"/>
+          <w:sz w:val="19"/>
+          <w:szCs w:val="19"/>
+        </w:rPr>
+      </w:pPr>
+      <w:r>
+        <w:rPr>
+          <w:rFonts w:ascii="Consolas" w:hAnsi="Consolas" w:cs="Consolas"/>
+          <w:color w:val="000000"/>
+          <w:sz w:val="19"/>
+          <w:szCs w:val="19"/>
+          <w:highlight w:val="green"/>
+        </w:rPr>
+        <w:t xml:space="preserve">    }</w:t>
+      </w:r>
+    </w:p>
+    <w:p>
+      <w:pPr>
+        <w:autoSpaceDE w:val="0"/>
+        <w:autoSpaceDN w:val="0"/>
+        <w:adjustRightInd w:val="0"/>
+        <w:spacing w:after="0" w:line="240" w:lineRule="auto"/>
+        <w:rPr>
+          <w:rFonts w:ascii="Consolas" w:hAnsi="Consolas" w:cs="Consolas"/>
+          <w:color w:val="000000"/>
+          <w:sz w:val="19"/>
+          <w:szCs w:val="19"/>
+        </w:rPr>
+      </w:pPr>
+      <w:r>
+        <w:rPr>
+          <w:rFonts w:ascii="Consolas" w:hAnsi="Consolas" w:cs="Consolas"/>
+          <w:color w:val="000000"/>
+          <w:sz w:val="19"/>
+          <w:szCs w:val="19"/>
+        </w:rPr>
+        <w:t xml:space="preserve">   </w:t>
+      </w:r>
+      <w:r>
+        <w:rPr>
+          <w:rFonts w:ascii="Consolas" w:hAnsi="Consolas" w:cs="Consolas"/>
+          <w:color w:val="000000"/>
+          <w:sz w:val="19"/>
+          <w:szCs w:val="19"/>
+        </w:rPr>
+        <w:t xml:space="preserve"> </w:t>
+      </w:r>
+      <w:r>
+        <w:rPr>
+          <w:rFonts w:ascii="Consolas" w:hAnsi="Consolas" w:cs="Consolas"/>
+          <w:color w:val="0000FF"/>
+          <w:sz w:val="19"/>
+          <w:szCs w:val="19"/>
+        </w:rPr>
+        <w:t>return</w:t>
+      </w:r>
+      <w:r>
+        <w:rPr>
+          <w:rFonts w:ascii="Consolas" w:hAnsi="Consolas" w:cs="Consolas"/>
+          <w:color w:val="000000"/>
+          <w:sz w:val="19"/>
+          <w:szCs w:val="19"/>
+        </w:rPr>
+        <w:t xml:space="preserve"> </w:t>
+      </w:r>
+      <w:proofErr w:type="spellStart"/>
+      <w:proofErr w:type="gramStart"/>
+      <w:r>
+        <w:rPr>
+          <w:rFonts w:ascii="Consolas" w:hAnsi="Consolas" w:cs="Consolas"/>
+          <w:color w:val="000000"/>
+          <w:sz w:val="19"/>
+          <w:szCs w:val="19"/>
+        </w:rPr>
+        <w:t>PosInt</w:t>
+      </w:r>
+      <w:proofErr w:type="spellEnd"/>
+      <w:r>
+        <w:rPr>
+          <w:rFonts w:ascii="Consolas" w:hAnsi="Consolas" w:cs="Consolas"/>
+          <w:color w:val="000000"/>
+          <w:sz w:val="19"/>
+          <w:szCs w:val="19"/>
+        </w:rPr>
+        <w:t xml:space="preserve"> ?</w:t>
+      </w:r>
+      <w:proofErr w:type="gramEnd"/>
+      <w:r>
+        <w:rPr>
+          <w:rFonts w:ascii="Consolas" w:hAnsi="Consolas" w:cs="Consolas"/>
+          <w:color w:val="000000"/>
+          <w:sz w:val="19"/>
+          <w:szCs w:val="19"/>
+        </w:rPr>
+        <w:t xml:space="preserve"> </w:t>
+      </w:r>
+      <w:proofErr w:type="spellStart"/>
+      <w:proofErr w:type="gramStart"/>
+      <w:r>
+        <w:rPr>
+          <w:rFonts w:ascii="Consolas" w:hAnsi="Consolas" w:cs="Consolas"/>
+          <w:color w:val="000000"/>
+          <w:sz w:val="19"/>
+          <w:szCs w:val="19"/>
+        </w:rPr>
+        <w:t>RevNum</w:t>
+      </w:r>
+      <w:proofErr w:type="spellEnd"/>
+      <w:r>
+        <w:rPr>
+          <w:rFonts w:ascii="Consolas" w:hAnsi="Consolas" w:cs="Consolas"/>
+          <w:color w:val="000000"/>
+          <w:sz w:val="19"/>
+          <w:szCs w:val="19"/>
+        </w:rPr>
+        <w:t xml:space="preserve"> :</w:t>
+      </w:r>
+      <w:proofErr w:type="gramEnd"/>
+      <w:r>
+        <w:rPr>
+          <w:rFonts w:ascii="Consolas" w:hAnsi="Consolas" w:cs="Consolas"/>
+          <w:color w:val="000000"/>
+          <w:sz w:val="19"/>
+          <w:szCs w:val="19"/>
+        </w:rPr>
+        <w:t xml:space="preserve"> -</w:t>
+      </w:r>
+      <w:proofErr w:type="spellStart"/>
+      <w:r>
+        <w:rPr>
+          <w:rFonts w:ascii="Consolas" w:hAnsi="Consolas" w:cs="Consolas"/>
+          <w:color w:val="000000"/>
+          <w:sz w:val="19"/>
+          <w:szCs w:val="19"/>
+        </w:rPr>
+        <w:t>RevNum</w:t>
+      </w:r>
+      <w:proofErr w:type="spellEnd"/>
+      <w:r>
+        <w:rPr>
+          <w:rFonts w:ascii="Consolas" w:hAnsi="Consolas" w:cs="Consolas"/>
+          <w:color w:val="000000"/>
+          <w:sz w:val="19"/>
+          <w:szCs w:val="19"/>
+        </w:rPr>
+        <w:t>;</w:t>
+      </w:r>
+    </w:p>
+    <w:p>
+      <w:r>
+        <w:rPr>
+          <w:rFonts w:ascii="Consolas" w:hAnsi="Consolas" w:cs="Consolas"/>
+          <w:color w:val="000000"/>
+          <w:sz w:val="19"/>
+          <w:szCs w:val="19"/>
+        </w:rPr>
+        <w:t>}</w:t>
+      </w:r>
     </w:p>
     <w:p>
       <w:pPr>
@@ -872,6 +1723,7 @@
         </w:rPr>
         <w:t>int num = Convert.ToInt32(</w:t>
       </w:r>
+      <w:proofErr w:type="spellStart"/>
       <w:r>
         <w:rPr>
           <w:rFonts w:ascii="Consolas" w:hAnsi="Consolas"/>
@@ -880,6 +1732,7 @@
         </w:rPr>
         <w:t>BinaryValue</w:t>
       </w:r>
+      <w:proofErr w:type="spellEnd"/>
       <w:r>
         <w:rPr>
           <w:rFonts w:ascii="Consolas" w:hAnsi="Consolas"/>
@@ -974,6 +1827,7 @@
           <w:szCs w:val="20"/>
           <w:highlight w:val="yellow"/>
         </w:rPr>
+        <w:lastRenderedPageBreak/>
         <w:t>num &lt;&lt;= 1;</w:t>
       </w:r>
     </w:p>
@@ -994,7 +1848,27 @@
           <w:szCs w:val="20"/>
           <w:highlight w:val="yellow"/>
         </w:rPr>
-        <w:t>num |= BinaryValue;</w:t>
+        <w:t xml:space="preserve">num |= </w:t>
+      </w:r>
+      <w:proofErr w:type="spellStart"/>
+      <w:r>
+        <w:rPr>
+          <w:rFonts w:ascii="Consolas" w:hAnsi="Consolas"/>
+          <w:sz w:val="20"/>
+          <w:szCs w:val="20"/>
+          <w:highlight w:val="yellow"/>
+        </w:rPr>
+        <w:t>BinaryValue</w:t>
+      </w:r>
+      <w:proofErr w:type="spellEnd"/>
+      <w:r>
+        <w:rPr>
+          <w:rFonts w:ascii="Consolas" w:hAnsi="Consolas"/>
+          <w:sz w:val="20"/>
+          <w:szCs w:val="20"/>
+          <w:highlight w:val="yellow"/>
+        </w:rPr>
+        <w:t>;</w:t>
       </w:r>
     </w:p>
     <w:p>
@@ -1076,7 +1950,27 @@
           <w:szCs w:val="20"/>
           <w:highlight w:val="yellow"/>
         </w:rPr>
-        <w:t>num = (num &lt;&lt; 1) | BinaryValue;</w:t>
+        <w:t xml:space="preserve">num = (num &lt;&lt; 1) | </w:t>
+      </w:r>
+      <w:proofErr w:type="spellStart"/>
+      <w:r>
+        <w:rPr>
+          <w:rFonts w:ascii="Consolas" w:hAnsi="Consolas"/>
+          <w:sz w:val="20"/>
+          <w:szCs w:val="20"/>
+          <w:highlight w:val="yellow"/>
+        </w:rPr>
+        <w:t>BinaryValue</w:t>
+      </w:r>
+      <w:proofErr w:type="spellEnd"/>
+      <w:r>
+        <w:rPr>
+          <w:rFonts w:ascii="Consolas" w:hAnsi="Consolas"/>
+          <w:sz w:val="20"/>
+          <w:szCs w:val="20"/>
+          <w:highlight w:val="yellow"/>
+        </w:rPr>
+        <w:t>;</w:t>
       </w:r>
     </w:p>
     <w:p>
@@ -1099,16 +1993,12 @@
         <w:pStyle w:val="Heading2"/>
       </w:pPr>
     </w:p>
-    <w:p>
-      <w:bookmarkStart w:id="0" w:name="_GoBack"/>
-      <w:bookmarkEnd w:id="0"/>
-    </w:p>
+    <w:p/>
     <w:p>
       <w:pPr>
         <w:pStyle w:val="Heading2"/>
       </w:pPr>
       <w:r>
-        <w:lastRenderedPageBreak/>
         <w:t>Split a number into individual digits (example 123 into 1 and 2 and 3):</w:t>
       </w:r>
     </w:p>
@@ -1162,6 +2052,7 @@
         </w:rPr>
         <w:t xml:space="preserve"> </w:t>
       </w:r>
+      <w:proofErr w:type="spellStart"/>
       <w:r>
         <w:rPr>
           <w:rStyle w:val="typ"/>
@@ -1171,6 +2062,7 @@
         </w:rPr>
         <w:t>GetIntArray</w:t>
       </w:r>
+      <w:proofErr w:type="spellEnd"/>
       <w:r>
         <w:rPr>
           <w:rStyle w:val="pun"/>
@@ -1274,7 +2166,27 @@
           <w:color w:val="393318"/>
           <w:bdr w:val="none" w:sz="0" w:space="0" w:color="auto" w:frame="1"/>
         </w:rPr>
-        <w:t xml:space="preserve"> listOfInts </w:t>
+        <w:t xml:space="preserve"> </w:t>
+      </w:r>
+      <w:proofErr w:type="spellStart"/>
+      <w:r>
+        <w:rPr>
+          <w:rStyle w:val="pln"/>
+          <w:rFonts w:ascii="Consolas" w:hAnsi="Consolas"/>
+          <w:color w:val="393318"/>
+          <w:bdr w:val="none" w:sz="0" w:space="0" w:color="auto" w:frame="1"/>
+        </w:rPr>
+        <w:t>listOfInts</w:t>
+      </w:r>
+      <w:proofErr w:type="spellEnd"/>
+      <w:r>
+        <w:rPr>
+          <w:rStyle w:val="pln"/>
+          <w:rFonts w:ascii="Consolas" w:hAnsi="Consolas"/>
+          <w:color w:val="393318"/>
+          <w:bdr w:val="none" w:sz="0" w:space="0" w:color="auto" w:frame="1"/>
+        </w:rPr>
+        <w:t xml:space="preserve"> </w:t>
       </w:r>
       <w:r>
         <w:rPr>
@@ -1494,7 +2406,17 @@
           <w:color w:val="393318"/>
           <w:bdr w:val="none" w:sz="0" w:space="0" w:color="auto" w:frame="1"/>
         </w:rPr>
-        <w:t xml:space="preserve">        listOfInts</w:t>
+        <w:t xml:space="preserve">        </w:t>
+      </w:r>
+      <w:proofErr w:type="spellStart"/>
+      <w:r>
+        <w:rPr>
+          <w:rStyle w:val="pln"/>
+          <w:rFonts w:ascii="Consolas" w:hAnsi="Consolas"/>
+          <w:color w:val="393318"/>
+          <w:bdr w:val="none" w:sz="0" w:space="0" w:color="auto" w:frame="1"/>
+        </w:rPr>
+        <w:t>listOfInts</w:t>
       </w:r>
       <w:r>
         <w:rPr>
@@ -1514,6 +2436,7 @@
         </w:rPr>
         <w:t>Add</w:t>
       </w:r>
+      <w:proofErr w:type="spellEnd"/>
       <w:r>
         <w:rPr>
           <w:rStyle w:val="pun"/>
@@ -1692,7 +2615,17 @@
           <w:color w:val="393318"/>
           <w:bdr w:val="none" w:sz="0" w:space="0" w:color="auto" w:frame="1"/>
         </w:rPr>
-        <w:t xml:space="preserve">    listOfInts</w:t>
+        <w:t xml:space="preserve">    </w:t>
+      </w:r>
+      <w:proofErr w:type="spellStart"/>
+      <w:r>
+        <w:rPr>
+          <w:rStyle w:val="pln"/>
+          <w:rFonts w:ascii="Consolas" w:hAnsi="Consolas"/>
+          <w:color w:val="393318"/>
+          <w:bdr w:val="none" w:sz="0" w:space="0" w:color="auto" w:frame="1"/>
+        </w:rPr>
+        <w:t>listOfInts</w:t>
       </w:r>
       <w:r>
         <w:rPr>
@@ -1712,6 +2645,7 @@
         </w:rPr>
         <w:t>Reverse</w:t>
       </w:r>
+      <w:proofErr w:type="spellEnd"/>
       <w:r>
         <w:rPr>
           <w:rStyle w:val="pun"/>
@@ -1758,7 +2692,17 @@
           <w:color w:val="393318"/>
           <w:bdr w:val="none" w:sz="0" w:space="0" w:color="auto" w:frame="1"/>
         </w:rPr>
-        <w:t xml:space="preserve"> listOfInts</w:t>
+        <w:t xml:space="preserve"> </w:t>
+      </w:r>
+      <w:proofErr w:type="spellStart"/>
+      <w:r>
+        <w:rPr>
+          <w:rStyle w:val="pln"/>
+          <w:rFonts w:ascii="Consolas" w:hAnsi="Consolas"/>
+          <w:color w:val="393318"/>
+          <w:bdr w:val="none" w:sz="0" w:space="0" w:color="auto" w:frame="1"/>
+        </w:rPr>
+        <w:t>listOfInts</w:t>
       </w:r>
       <w:r>
         <w:rPr>
@@ -1778,6 +2722,7 @@
         </w:rPr>
         <w:t>ToArray</w:t>
       </w:r>
+      <w:proofErr w:type="spellEnd"/>
       <w:r>
         <w:rPr>
           <w:rStyle w:val="pun"/>
@@ -2173,7 +3118,7 @@
       </w:pPr>
     </w:pPrDefault>
   </w:docDefaults>
-  <w:latentStyles w:defLockedState="0" w:defUIPriority="99" w:defSemiHidden="0" w:defUnhideWhenUsed="0" w:defQFormat="0" w:count="377">
+  <w:latentStyles w:defLockedState="0" w:defUIPriority="99" w:defSemiHidden="0" w:defUnhideWhenUsed="0" w:defQFormat="0" w:count="376">
     <w:lsdException w:name="Normal" w:uiPriority="0" w:qFormat="1"/>
     <w:lsdException w:name="heading 1" w:uiPriority="9" w:qFormat="1"/>
     <w:lsdException w:name="heading 2" w:semiHidden="1" w:uiPriority="9" w:unhideWhenUsed="1" w:qFormat="1"/>
@@ -2279,6 +3224,7 @@
     <w:lsdException w:name="HTML Sample" w:semiHidden="1" w:unhideWhenUsed="1"/>
     <w:lsdException w:name="HTML Typewriter" w:semiHidden="1" w:unhideWhenUsed="1"/>
     <w:lsdException w:name="HTML Variable" w:semiHidden="1" w:unhideWhenUsed="1"/>
+    <w:lsdException w:name="Normal Table" w:semiHidden="1" w:unhideWhenUsed="1"/>
     <w:lsdException w:name="annotation subject" w:semiHidden="1" w:unhideWhenUsed="1"/>
     <w:lsdException w:name="No List" w:semiHidden="1" w:unhideWhenUsed="1"/>
     <w:lsdException w:name="Outline List 1" w:semiHidden="1" w:unhideWhenUsed="1"/>
@@ -2324,9 +3270,11 @@
     <w:lsdException w:name="Table Subtle 1" w:semiHidden="1" w:unhideWhenUsed="1"/>
     <w:lsdException w:name="Table Subtle 2" w:semiHidden="1" w:unhideWhenUsed="1"/>
     <w:lsdException w:name="Table Web 1" w:semiHidden="1" w:unhideWhenUsed="1"/>
+    <w:lsdException w:name="Table Web 2" w:semiHidden="1" w:unhideWhenUsed="1"/>
     <w:lsdException w:name="Table Web 3" w:semiHidden="1" w:unhideWhenUsed="1"/>
     <w:lsdException w:name="Balloon Text" w:semiHidden="1" w:unhideWhenUsed="1"/>
     <w:lsdException w:name="Table Grid" w:uiPriority="39"/>
+    <w:lsdException w:name="Table Theme" w:semiHidden="1" w:unhideWhenUsed="1"/>
     <w:lsdException w:name="Placeholder Text" w:semiHidden="1"/>
     <w:lsdException w:name="No Spacing" w:uiPriority="1" w:qFormat="1"/>
     <w:lsdException w:name="Light Shading" w:uiPriority="60"/>
@@ -2547,7 +3495,6 @@
     <w:lsdException w:name="Hashtag" w:semiHidden="1" w:unhideWhenUsed="1"/>
     <w:lsdException w:name="Unresolved Mention" w:semiHidden="1" w:unhideWhenUsed="1"/>
     <w:lsdException w:name="Smart Link" w:semiHidden="1" w:unhideWhenUsed="1"/>
-    <w:lsdException w:name="Smart Link Error" w:semiHidden="1" w:unhideWhenUsed="1"/>
   </w:latentStyles>
   <w:style w:type="paragraph" w:default="1" w:styleId="Normal">
     <w:name w:val="Normal"/>

</xml_diff>